<commit_message>
Work on Files and Directories Exercise
</commit_message>
<xml_diff>
--- a/Advanced Java/03. Files and Directories/Exercise Assignment/03. Java-Advanced-Files-and-Directories-Exercises.docx
+++ b/Advanced Java/03. Files and Directories/Exercise Assignment/03. Java-Advanced-Files-and-Directories-Exercises.docx
@@ -1147,7 +1147,13 @@
     </w:p>
     <w:p>
       <w:r>
-        <w:t xml:space="preserve">You are given a folder. </w:t>
+        <w:t>You are given a folder</w:t>
+      </w:r>
+      <w:r>
+        <w:t xml:space="preserve"> named TestFolder</w:t>
+      </w:r>
+      <w:r>
+        <w:t xml:space="preserve">. </w:t>
       </w:r>
       <w:r>
         <w:t xml:space="preserve">Get the </w:t>
@@ -1156,7 +1162,12 @@
         <w:t>size</w:t>
       </w:r>
       <w:r>
-        <w:t xml:space="preserve"> of all files </w:t>
+        <w:t xml:space="preserve"> of all files</w:t>
+      </w:r>
+      <w:bookmarkStart w:id="8" w:name="_GoBack"/>
+      <w:bookmarkEnd w:id="8"/>
+      <w:r>
+        <w:t xml:space="preserve"> </w:t>
       </w:r>
       <w:r>
         <w:t>in the folder</w:t>
@@ -1307,8 +1318,6 @@
       <w:r>
         <w:t xml:space="preserve"> to measure time duration</w:t>
       </w:r>
-      <w:bookmarkStart w:id="8" w:name="_GoBack"/>
-      <w:bookmarkEnd w:id="8"/>
     </w:p>
     <w:p>
       <w:pPr>
@@ -3096,7 +3105,7 @@
         </mc:Choice>
         <mc:Fallback>
           <w:pict>
-            <v:line w14:anchorId="3531B8C3" id="Straight Connector 1" o:spid="_x0000_s1026" style="position:absolute;flip:y;z-index:251662336;visibility:visible;mso-wrap-style:square;mso-width-percent:0;mso-height-percent:0;mso-wrap-distance-left:9pt;mso-wrap-distance-top:0;mso-wrap-distance-right:9pt;mso-wrap-distance-bottom:0;mso-position-horizontal:absolute;mso-position-horizontal-relative:text;mso-position-vertical:absolute;mso-position-vertical-relative:text;mso-width-percent:0;mso-height-percent:0;mso-width-relative:margin;mso-height-relative:margin" from="-.35pt,11.2pt" to="520.45pt,11.2pt" o:gfxdata="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" strokecolor="#f37123" strokeweight="1pt">
+            <v:line w14:anchorId="7932BB59" id="Straight Connector 1" o:spid="_x0000_s1026" style="position:absolute;flip:y;z-index:251662336;visibility:visible;mso-wrap-style:square;mso-width-percent:0;mso-height-percent:0;mso-wrap-distance-left:9pt;mso-wrap-distance-top:0;mso-wrap-distance-right:9pt;mso-wrap-distance-bottom:0;mso-position-horizontal:absolute;mso-position-horizontal-relative:text;mso-position-vertical:absolute;mso-position-vertical-relative:text;mso-width-percent:0;mso-height-percent:0;mso-width-relative:margin;mso-height-relative:margin" from="-.35pt,11.2pt" to="520.45pt,11.2pt" o:gfxdata="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" strokecolor="#f37123" strokeweight="1pt">
               <v:stroke endcap="round"/>
             </v:line>
           </w:pict>
@@ -6340,7 +6349,7 @@
 </file>
 
 <file path=customXml/itemProps1.xml><?xml version="1.0" encoding="utf-8"?>
-<ds:datastoreItem xmlns:ds="http://schemas.openxmlformats.org/officeDocument/2006/customXml" ds:itemID="{6F293BDF-E427-46F2-A351-DD6BBBD213A1}">
+<ds:datastoreItem xmlns:ds="http://schemas.openxmlformats.org/officeDocument/2006/customXml" ds:itemID="{41635EC2-22B2-4E17-BD8F-465BCCDC2566}">
   <ds:schemaRefs>
     <ds:schemaRef ds:uri="http://schemas.openxmlformats.org/officeDocument/2006/bibliography"/>
   </ds:schemaRefs>

</xml_diff>